<commit_message>
left around 20 hours
</commit_message>
<xml_diff>
--- a/tutorial_seolmyeong.docx
+++ b/tutorial_seolmyeong.docx
@@ -3,6 +3,27 @@
 <w:document xmlns:wpc="http://schemas.microsoft.com/office/word/2010/wordprocessingCanvas" xmlns:mc="http://schemas.openxmlformats.org/markup-compatibility/2006" xmlns:o="urn:schemas-microsoft-com:office:office" xmlns:r="http://schemas.openxmlformats.org/officeDocument/2006/relationships" xmlns:m="http://schemas.openxmlformats.org/officeDocument/2006/math" xmlns:v="urn:schemas-microsoft-com:vml" xmlns:wp14="http://schemas.microsoft.com/office/word/2010/wordprocessingDrawing" xmlns:wp="http://schemas.openxmlformats.org/drawingml/2006/wordprocessingDrawing" xmlns:w10="urn:schemas-microsoft-com:office:word" xmlns:w="http://schemas.openxmlformats.org/wordprocessingml/2006/main" xmlns:w14="http://schemas.microsoft.com/office/word/2010/wordml" xmlns:wpg="http://schemas.microsoft.com/office/word/2010/wordprocessingGroup" xmlns:wpi="http://schemas.microsoft.com/office/word/2010/wordprocessingInk" xmlns:wne="http://schemas.microsoft.com/office/word/2006/wordml" xmlns:wps="http://schemas.microsoft.com/office/word/2010/wordprocessingShape" mc:Ignorable="w14 wp14">
   <w:body>
     <w:p>
+      <w:r>
+        <w:rPr>
+          <w:rFonts w:hint="eastAsia"/>
+        </w:rPr>
+        <w:t>회원가입 먼저</w:t>
+      </w:r>
+      <w:r>
+        <w:rPr>
+          <w:rFonts w:hint="eastAsia"/>
+        </w:rPr>
+        <w:t xml:space="preserve"> </w:t>
+      </w:r>
+      <w:r>
+        <w:rPr>
+          <w:rFonts w:hint="eastAsia"/>
+        </w:rPr>
+        <w:t>시키고</w:t>
+      </w:r>
+    </w:p>
+    <w:p/>
+    <w:p>
       <w:pPr>
         <w:rPr>
           <w:rFonts w:hint="eastAsia"/>
@@ -13,23 +34,77 @@
         <w:rPr>
           <w:rFonts w:hint="eastAsia"/>
         </w:rPr>
-        <w:t>튜토리얼도</w:t>
+        <w:t>효돌이는</w:t>
       </w:r>
       <w:proofErr w:type="spellEnd"/>
       <w:r>
         <w:rPr>
           <w:rFonts w:hint="eastAsia"/>
         </w:rPr>
-        <w:t xml:space="preserve"> 2개로 나눠서 가야 할 것 같은데</w:t>
-      </w:r>
-    </w:p>
-    <w:p>
-      <w:pPr>
-        <w:rPr>
-          <w:rFonts w:hint="eastAsia"/>
-        </w:rPr>
-      </w:pPr>
-    </w:p>
+        <w:t xml:space="preserve"> 자녀와의 연락을 도와주는 </w:t>
+      </w:r>
+      <w:proofErr w:type="spellStart"/>
+      <w:r>
+        <w:rPr>
+          <w:rFonts w:hint="eastAsia"/>
+        </w:rPr>
+        <w:t>앱입니다</w:t>
+      </w:r>
+      <w:proofErr w:type="spellEnd"/>
+    </w:p>
+    <w:p>
+      <w:pPr>
+        <w:ind w:firstLineChars="100" w:firstLine="200"/>
+        <w:rPr>
+          <w:rFonts w:hint="eastAsia"/>
+        </w:rPr>
+      </w:pPr>
+      <w:r>
+        <w:rPr>
+          <w:rFonts w:hint="eastAsia"/>
+        </w:rPr>
+        <w:t>자녀와 연락을 며칠 동안 안</w:t>
+      </w:r>
+      <w:r>
+        <w:rPr>
+          <w:rFonts w:hint="eastAsia"/>
+        </w:rPr>
+        <w:t xml:space="preserve"> </w:t>
+      </w:r>
+      <w:r>
+        <w:rPr>
+          <w:rFonts w:hint="eastAsia"/>
+        </w:rPr>
+        <w:t>했는지 알 수 있습니다.</w:t>
+      </w:r>
+      <w:r>
+        <w:rPr>
+          <w:rFonts w:hint="eastAsia"/>
+        </w:rPr>
+        <w:t xml:space="preserve"> </w:t>
+      </w:r>
+      <w:r>
+        <w:rPr>
+          <w:rFonts w:hint="eastAsia"/>
+        </w:rPr>
+        <w:t xml:space="preserve">또한, </w:t>
+      </w:r>
+      <w:proofErr w:type="spellStart"/>
+      <w:r>
+        <w:rPr>
+          <w:rFonts w:hint="eastAsia"/>
+        </w:rPr>
+        <w:t>앱</w:t>
+      </w:r>
+      <w:proofErr w:type="spellEnd"/>
+      <w:r>
+        <w:rPr>
+          <w:rFonts w:hint="eastAsia"/>
+        </w:rPr>
+        <w:t xml:space="preserve"> 내에서 바로 문자와 전화를 할 수 있습니다 </w:t>
+      </w:r>
+    </w:p>
+    <w:p/>
     <w:p>
       <w:pPr>
         <w:rPr>
@@ -45,6 +120,33 @@
     </w:p>
     <w:p>
       <w:pPr>
+        <w:ind w:firstLineChars="100" w:firstLine="200"/>
+        <w:rPr>
+          <w:rFonts w:hint="eastAsia"/>
+        </w:rPr>
+      </w:pPr>
+      <w:r>
+        <w:rPr>
+          <w:rFonts w:hint="eastAsia"/>
+        </w:rPr>
+        <w:t>나가서 할 수 있는 운동</w:t>
+      </w:r>
+      <w:r>
+        <w:rPr>
+          <w:rFonts w:hint="eastAsia"/>
+        </w:rPr>
+        <w:t xml:space="preserve">뿐만 아니라 집에서 운동할 수 있는 간단한 체조까지, </w:t>
+      </w:r>
+      <w:r>
+        <w:rPr>
+          <w:rFonts w:hint="eastAsia"/>
+        </w:rPr>
+        <w:t>여러 운동 방법을 제시해 줍니다.</w:t>
+      </w:r>
+    </w:p>
+    <w:p/>
+    <w:p>
+      <w:pPr>
         <w:rPr>
           <w:rFonts w:hint="eastAsia"/>
         </w:rPr>
@@ -58,6 +160,47 @@
     </w:p>
     <w:p>
       <w:pPr>
+        <w:ind w:firstLineChars="100" w:firstLine="200"/>
+        <w:rPr>
+          <w:rFonts w:hint="eastAsia"/>
+        </w:rPr>
+      </w:pPr>
+      <w:proofErr w:type="spellStart"/>
+      <w:r>
+        <w:rPr>
+          <w:rFonts w:hint="eastAsia"/>
+        </w:rPr>
+        <w:t>그동안</w:t>
+      </w:r>
+      <w:proofErr w:type="spellEnd"/>
+      <w:r>
+        <w:rPr>
+          <w:rFonts w:hint="eastAsia"/>
+        </w:rPr>
+        <w:t xml:space="preserve"> 몰라서 못 받아 왔던 여러 혜택들을 한눈에 문의해 </w:t>
+      </w:r>
+      <w:r>
+        <w:rPr>
+          <w:rFonts w:hint="eastAsia"/>
+        </w:rPr>
+        <w:t>드릴</w:t>
+      </w:r>
+      <w:r>
+        <w:rPr>
+          <w:rFonts w:hint="eastAsia"/>
+        </w:rPr>
+        <w:t xml:space="preserve"> 수 있게 </w:t>
+      </w:r>
+      <w:r>
+        <w:rPr>
+          <w:rFonts w:hint="eastAsia"/>
+        </w:rPr>
+        <w:t>정리해 드립니다.</w:t>
+      </w:r>
+    </w:p>
+    <w:p/>
+    <w:p>
+      <w:pPr>
         <w:rPr>
           <w:rFonts w:hint="eastAsia"/>
         </w:rPr>
@@ -68,42 +211,87 @@
         </w:rPr>
         <w:t>추억이 담긴 사진을 공유해보세요</w:t>
       </w:r>
-    </w:p>
-    <w:p>
-      <w:pPr>
-        <w:rPr>
-          <w:rFonts w:hint="eastAsia"/>
-        </w:rPr>
-      </w:pPr>
-    </w:p>
-    <w:p>
-      <w:r>
-        <w:rPr>
-          <w:rFonts w:hint="eastAsia"/>
-        </w:rPr>
-        <w:t xml:space="preserve">부분하고 회원가입 </w:t>
+      <w:r>
+        <w:rPr>
+          <w:rFonts w:hint="eastAsia"/>
+        </w:rPr>
+        <w:t>!</w:t>
+      </w:r>
+    </w:p>
+    <w:p>
+      <w:pPr>
+        <w:ind w:firstLineChars="100" w:firstLine="200"/>
+        <w:rPr>
+          <w:rFonts w:hint="eastAsia"/>
+        </w:rPr>
+      </w:pPr>
+      <w:r>
+        <w:rPr>
+          <w:rFonts w:hint="eastAsia"/>
+        </w:rPr>
+        <w:t>자녀와 계정이 연동되어 있으면, 여러 가지 소소한 얘기가 담긴 사진들을 주고 받을 수 있습니다.</w:t>
+      </w:r>
+    </w:p>
+    <w:p/>
+    <w:p>
+      <w:pPr>
+        <w:rPr>
+          <w:rFonts w:hint="eastAsia"/>
+        </w:rPr>
+      </w:pPr>
+      <w:r>
+        <w:rPr>
+          <w:rFonts w:hint="eastAsia"/>
+        </w:rPr>
+        <w:t xml:space="preserve">그럼 </w:t>
       </w:r>
       <w:proofErr w:type="spellStart"/>
       <w:r>
         <w:rPr>
           <w:rFonts w:hint="eastAsia"/>
         </w:rPr>
-        <w:t>시키면될</w:t>
+        <w:t>효돌이를</w:t>
       </w:r>
       <w:proofErr w:type="spellEnd"/>
       <w:r>
         <w:rPr>
           <w:rFonts w:hint="eastAsia"/>
         </w:rPr>
-        <w:t xml:space="preserve"> 듯</w:t>
-      </w:r>
-    </w:p>
-    <w:p>
-      <w:pPr>
-        <w:rPr>
-          <w:rFonts w:hint="eastAsia"/>
-        </w:rPr>
-      </w:pPr>
+        <w:t xml:space="preserve"> </w:t>
+      </w:r>
+      <w:proofErr w:type="spellStart"/>
+      <w:r>
+        <w:rPr>
+          <w:rFonts w:hint="eastAsia"/>
+        </w:rPr>
+        <w:t>시작합니당</w:t>
+      </w:r>
+      <w:proofErr w:type="spellEnd"/>
+    </w:p>
+    <w:p>
+      <w:pPr>
+        <w:jc w:val="left"/>
+      </w:pPr>
+      <w:r>
+        <w:rPr>
+          <w:rFonts w:hint="eastAsia"/>
+        </w:rPr>
+        <w:t xml:space="preserve">하면 </w:t>
+      </w:r>
+      <w:proofErr w:type="spellStart"/>
+      <w:r>
+        <w:rPr>
+          <w:rFonts w:hint="eastAsia"/>
+        </w:rPr>
+        <w:t>될거가타여</w:t>
+      </w:r>
+      <w:proofErr w:type="spellEnd"/>
+      <w:r>
+        <w:rPr>
+          <w:rFonts w:hint="eastAsia"/>
+        </w:rPr>
+        <w:t xml:space="preserve"> </w:t>
+      </w:r>
       <w:r>
         <w:br w:type="column"/>
       </w:r>
@@ -117,13 +305,114 @@
     </w:p>
     <w:p>
       <w:pPr>
-        <w:rPr>
-          <w:rFonts w:hint="eastAsia"/>
-        </w:rPr>
-      </w:pPr>
-    </w:p>
-    <w:p>
-      <w:pPr>
+        <w:jc w:val="left"/>
+      </w:pPr>
+    </w:p>
+    <w:p>
+      <w:pPr>
+        <w:jc w:val="left"/>
+        <w:rPr>
+          <w:rFonts w:hint="eastAsia"/>
+        </w:rPr>
+      </w:pPr>
+      <w:proofErr w:type="spellStart"/>
+      <w:r>
+        <w:rPr>
+          <w:rFonts w:hint="eastAsia"/>
+        </w:rPr>
+        <w:t>효돌이는</w:t>
+      </w:r>
+      <w:proofErr w:type="spellEnd"/>
+      <w:r>
+        <w:rPr>
+          <w:rFonts w:hint="eastAsia"/>
+        </w:rPr>
+        <w:t xml:space="preserve"> 부모님과의 연락을 도와주는 </w:t>
+      </w:r>
+      <w:proofErr w:type="spellStart"/>
+      <w:r>
+        <w:rPr>
+          <w:rFonts w:hint="eastAsia"/>
+        </w:rPr>
+        <w:t>앱입니다</w:t>
+      </w:r>
+      <w:proofErr w:type="spellEnd"/>
+      <w:r>
+        <w:rPr>
+          <w:rFonts w:hint="eastAsia"/>
+        </w:rPr>
+        <w:t xml:space="preserve"> </w:t>
+      </w:r>
+    </w:p>
+    <w:p>
+      <w:pPr>
+        <w:ind w:firstLineChars="100" w:firstLine="200"/>
+        <w:rPr>
+          <w:rFonts w:hint="eastAsia"/>
+        </w:rPr>
+      </w:pPr>
+      <w:r>
+        <w:rPr>
+          <w:rFonts w:hint="eastAsia"/>
+        </w:rPr>
+        <w:t>부모님과</w:t>
+      </w:r>
+      <w:r>
+        <w:rPr>
+          <w:rFonts w:hint="eastAsia"/>
+        </w:rPr>
+        <w:t xml:space="preserve"> 연락을 며칠 동안 안</w:t>
+      </w:r>
+      <w:r>
+        <w:rPr>
+          <w:rFonts w:hint="eastAsia"/>
+        </w:rPr>
+        <w:t xml:space="preserve"> </w:t>
+      </w:r>
+      <w:r>
+        <w:rPr>
+          <w:rFonts w:hint="eastAsia"/>
+        </w:rPr>
+        <w:t>했는지 알 수 있습니다.</w:t>
+      </w:r>
+      <w:r>
+        <w:rPr>
+          <w:rFonts w:hint="eastAsia"/>
+        </w:rPr>
+        <w:t xml:space="preserve"> </w:t>
+      </w:r>
+      <w:r>
+        <w:rPr>
+          <w:rFonts w:hint="eastAsia"/>
+        </w:rPr>
+        <w:t xml:space="preserve">또한, </w:t>
+      </w:r>
+      <w:proofErr w:type="spellStart"/>
+      <w:r>
+        <w:rPr>
+          <w:rFonts w:hint="eastAsia"/>
+        </w:rPr>
+        <w:t>앱</w:t>
+      </w:r>
+      <w:proofErr w:type="spellEnd"/>
+      <w:r>
+        <w:rPr>
+          <w:rFonts w:hint="eastAsia"/>
+        </w:rPr>
+        <w:t xml:space="preserve"> 내에서 바로 문자와 전화를 할 수 있습니다 </w:t>
+      </w:r>
+    </w:p>
+    <w:p>
+      <w:pPr>
+        <w:jc w:val="left"/>
+        <w:rPr>
+          <w:rFonts w:hint="eastAsia"/>
+        </w:rPr>
+      </w:pPr>
+    </w:p>
+    <w:p>
+      <w:pPr>
+        <w:jc w:val="left"/>
         <w:rPr>
           <w:rFonts w:hint="eastAsia"/>
         </w:rPr>
@@ -137,6 +426,27 @@
     </w:p>
     <w:p>
       <w:pPr>
+        <w:ind w:firstLineChars="100" w:firstLine="200"/>
+        <w:jc w:val="left"/>
+        <w:rPr>
+          <w:rFonts w:hint="eastAsia"/>
+        </w:rPr>
+      </w:pPr>
+      <w:r>
+        <w:rPr>
+          <w:rFonts w:hint="eastAsia"/>
+        </w:rPr>
+        <w:t>가까운 곳에서부터 먼 곳까지, 병원의 데이터를 한눈에 정리해 드립니다.</w:t>
+      </w:r>
+    </w:p>
+    <w:p>
+      <w:pPr>
+        <w:jc w:val="left"/>
+      </w:pPr>
+    </w:p>
+    <w:p>
+      <w:pPr>
+        <w:jc w:val="left"/>
         <w:rPr>
           <w:rFonts w:hint="eastAsia"/>
         </w:rPr>
@@ -150,6 +460,26 @@
     </w:p>
     <w:p>
       <w:pPr>
+        <w:jc w:val="left"/>
+        <w:rPr>
+          <w:rFonts w:hint="eastAsia"/>
+        </w:rPr>
+      </w:pPr>
+      <w:r>
+        <w:rPr>
+          <w:rFonts w:hint="eastAsia"/>
+        </w:rPr>
+        <w:t xml:space="preserve"> 보행보조용품부터 생활편의용품, 간병 용품 등 여러 가지를 지원해 드립니다.</w:t>
+      </w:r>
+    </w:p>
+    <w:p>
+      <w:pPr>
+        <w:jc w:val="left"/>
+      </w:pPr>
+    </w:p>
+    <w:p>
+      <w:pPr>
+        <w:jc w:val="left"/>
         <w:rPr>
           <w:rFonts w:hint="eastAsia"/>
         </w:rPr>
@@ -160,96 +490,103 @@
         </w:rPr>
         <w:t>추억이 담긴 사진을 공유해보세요</w:t>
       </w:r>
-    </w:p>
-    <w:p>
-      <w:pPr>
-        <w:rPr>
-          <w:rFonts w:hint="eastAsia"/>
-        </w:rPr>
-      </w:pPr>
-    </w:p>
-    <w:p>
-      <w:pPr>
-        <w:rPr>
-          <w:rFonts w:hint="eastAsia"/>
-        </w:rPr>
-      </w:pPr>
-      <w:r>
-        <w:rPr>
-          <w:rFonts w:hint="eastAsia"/>
-        </w:rPr>
-        <w:t>하고 회원가입 시키고</w:t>
-      </w:r>
-    </w:p>
-    <w:p>
-      <w:pPr>
-        <w:rPr>
-          <w:rFonts w:hint="eastAsia"/>
-        </w:rPr>
-      </w:pPr>
-    </w:p>
-    <w:p>
-      <w:pPr>
-        <w:rPr>
-          <w:rFonts w:hint="eastAsia"/>
-        </w:rPr>
+      <w:r>
+        <w:rPr>
+          <w:rFonts w:hint="eastAsia"/>
+        </w:rPr>
+        <w:t>!</w:t>
+      </w:r>
+    </w:p>
+    <w:p>
+      <w:pPr>
+        <w:ind w:firstLineChars="100" w:firstLine="200"/>
+        <w:rPr>
+          <w:rFonts w:hint="eastAsia"/>
+        </w:rPr>
+      </w:pPr>
+      <w:r>
+        <w:rPr>
+          <w:rFonts w:hint="eastAsia"/>
+        </w:rPr>
+        <w:t>부모님과</w:t>
+      </w:r>
+      <w:r>
+        <w:rPr>
+          <w:rFonts w:hint="eastAsia"/>
+        </w:rPr>
+        <w:t xml:space="preserve"> 계정이 연동되어 있으면, 여러 가지 소소한 얘기가 담긴 사진들을 주고 받을 수 있습니다.</w:t>
+      </w:r>
+    </w:p>
+    <w:p>
+      <w:pPr>
+        <w:jc w:val="left"/>
+      </w:pPr>
+    </w:p>
+    <w:p>
+      <w:pPr>
+        <w:jc w:val="left"/>
       </w:pPr>
       <w:proofErr w:type="spellStart"/>
       <w:r>
         <w:rPr>
           <w:rFonts w:hint="eastAsia"/>
         </w:rPr>
-        <w:t>퍄</w:t>
+        <w:t>효돌이를</w:t>
       </w:r>
       <w:proofErr w:type="spellEnd"/>
-    </w:p>
-    <w:p>
-      <w:pPr>
-        <w:rPr>
-          <w:rFonts w:hint="eastAsia"/>
-        </w:rPr>
-      </w:pPr>
-    </w:p>
-    <w:p>
-      <w:pPr>
-        <w:rPr>
-          <w:rFonts w:hint="eastAsia"/>
-        </w:rPr>
-      </w:pPr>
-      <w:r>
-        <w:rPr>
-          <w:rFonts w:hint="eastAsia"/>
-        </w:rPr>
-        <w:t>궁금한 거 있으면 물어봐 주세여</w:t>
-      </w:r>
-    </w:p>
-    <w:p>
-      <w:r>
-        <w:rPr>
-          <w:rFonts w:hint="eastAsia"/>
-        </w:rPr>
-        <w:t xml:space="preserve">전 </w:t>
+      <w:r>
+        <w:rPr>
+          <w:rFonts w:hint="eastAsia"/>
+        </w:rPr>
+        <w:t xml:space="preserve"> </w:t>
       </w:r>
       <w:proofErr w:type="spellStart"/>
       <w:r>
         <w:rPr>
           <w:rFonts w:hint="eastAsia"/>
         </w:rPr>
-        <w:t>개쓰레기라서</w:t>
+        <w:t>시작합니당</w:t>
       </w:r>
       <w:proofErr w:type="spellEnd"/>
-      <w:r>
-        <w:rPr>
-          <w:rFonts w:hint="eastAsia"/>
-        </w:rPr>
-        <w:t xml:space="preserve"> 설명 잘 못함</w:t>
+    </w:p>
+    <w:p>
+      <w:pPr>
+        <w:jc w:val="left"/>
+      </w:pPr>
+    </w:p>
+    <w:p>
+      <w:r>
+        <w:rPr>
+          <w:rFonts w:hint="eastAsia"/>
+        </w:rPr>
+        <w:t xml:space="preserve">대충 </w:t>
+      </w:r>
+      <w:proofErr w:type="spellStart"/>
+      <w:r>
+        <w:rPr>
+          <w:rFonts w:hint="eastAsia"/>
+        </w:rPr>
+        <w:t>이런식인거같은데</w:t>
+      </w:r>
+      <w:proofErr w:type="spellEnd"/>
+      <w:r>
+        <w:rPr>
+          <w:rFonts w:hint="eastAsia"/>
+        </w:rPr>
+        <w:t xml:space="preserve"> </w:t>
+      </w:r>
+      <w:r>
+        <w:rPr>
+          <w:rFonts w:hint="eastAsia"/>
+        </w:rPr>
+        <w:t>ㅁㄴㅇㄹ</w:t>
       </w:r>
       <w:bookmarkStart w:id="0" w:name="_GoBack"/>
       <w:bookmarkEnd w:id="0"/>
     </w:p>
     <w:sectPr>
       <w:pgSz w:w="11906" w:h="16838"/>
-      <w:pgMar w:top="1701" w:right="1440" w:bottom="1440" w:left="1440" w:header="851" w:footer="992" w:gutter="0"/>
+      <w:pgMar w:top="1701" w:right="1134" w:bottom="1440" w:left="1134" w:header="851" w:footer="992" w:gutter="0"/>
       <w:cols w:num="2" w:space="425"/>
       <w:docGrid w:linePitch="360"/>
     </w:sectPr>
@@ -417,6 +754,7 @@
   <w:style w:type="paragraph" w:default="1" w:styleId="a">
     <w:name w:val="Normal"/>
     <w:qFormat/>
+    <w:rsid w:val="004E66E3"/>
     <w:pPr>
       <w:widowControl w:val="0"/>
       <w:wordWrap w:val="0"/>
@@ -450,6 +788,16 @@
     <w:uiPriority w:val="99"/>
     <w:semiHidden/>
     <w:unhideWhenUsed/>
+  </w:style>
+  <w:style w:type="paragraph" w:styleId="a3">
+    <w:name w:val="List Paragraph"/>
+    <w:basedOn w:val="a"/>
+    <w:uiPriority w:val="34"/>
+    <w:qFormat/>
+    <w:rsid w:val="004E66E3"/>
+    <w:pPr>
+      <w:ind w:leftChars="400" w:left="800"/>
+    </w:pPr>
   </w:style>
 </w:styles>
 </file>
@@ -614,6 +962,7 @@
   <w:style w:type="paragraph" w:default="1" w:styleId="a">
     <w:name w:val="Normal"/>
     <w:qFormat/>
+    <w:rsid w:val="004E66E3"/>
     <w:pPr>
       <w:widowControl w:val="0"/>
       <w:wordWrap w:val="0"/>
@@ -647,6 +996,16 @@
     <w:uiPriority w:val="99"/>
     <w:semiHidden/>
     <w:unhideWhenUsed/>
+  </w:style>
+  <w:style w:type="paragraph" w:styleId="a3">
+    <w:name w:val="List Paragraph"/>
+    <w:basedOn w:val="a"/>
+    <w:uiPriority w:val="34"/>
+    <w:qFormat/>
+    <w:rsid w:val="004E66E3"/>
+    <w:pPr>
+      <w:ind w:leftChars="400" w:left="800"/>
+    </w:pPr>
   </w:style>
 </w:styles>
 </file>
@@ -906,7 +1265,7 @@
   <a:extraClrSchemeLst/>
   <a:extLst>
     <a:ext uri="{05A4C25C-085E-4340-85A3-A5531E510DB2}">
-      <thm15:themeFamily xmlns:thm15="http://schemas.microsoft.com/office/thememl/2012/main" xmlns="" name="Office Theme" id="{62F939B6-93AF-4DB8-9C6B-D6C7DFDC589F}" vid="{4A3C46E8-61CC-4603-A589-7422A47A8E4A}"/>
+      <thm15:themeFamily xmlns="" xmlns:thm15="http://schemas.microsoft.com/office/thememl/2012/main" name="Office Theme" id="{62F939B6-93AF-4DB8-9C6B-D6C7DFDC589F}" vid="{4A3C46E8-61CC-4603-A589-7422A47A8E4A}"/>
     </a:ext>
   </a:extLst>
 </a:theme>

</xml_diff>